<commit_message>
write jobsheet and draw component tree
</commit_message>
<xml_diff>
--- a/docs/3월31일_30113유승우_개발일지.docx
+++ b/docs/3월31일_30113유승우_개발일지.docx
@@ -45,9 +45,9 @@
     </w:p>
     <w:tbl>
       <w:tblPr>
-        <w:tblW w:w="9230" w:type="dxa"/>
+        <w:tblW w:w="8981" w:type="dxa"/>
         <w:jc w:val="left"/>
-        <w:tblInd w:w="81" w:type="dxa"/>
+        <w:tblInd w:w="326" w:type="dxa"/>
         <w:tblBorders>
           <w:top w:val="single" w:sz="2" w:space="0" w:color="000001"/>
           <w:left w:val="single" w:sz="2" w:space="0" w:color="000001"/>
@@ -58,18 +58,18 @@
         </w:tblBorders>
         <w:tblCellMar>
           <w:top w:w="28" w:type="dxa"/>
-          <w:left w:w="93" w:type="dxa"/>
+          <w:left w:w="87" w:type="dxa"/>
           <w:bottom w:w="28" w:type="dxa"/>
           <w:right w:w="102" w:type="dxa"/>
         </w:tblCellMar>
         <w:tblLook w:val="04a0"/>
       </w:tblPr>
       <w:tblGrid>
-        <w:gridCol w:w="1786"/>
-        <w:gridCol w:w="2876"/>
-        <w:gridCol w:w="801"/>
-        <w:gridCol w:w="1393"/>
-        <w:gridCol w:w="2373"/>
+        <w:gridCol w:w="1538"/>
+        <w:gridCol w:w="2875"/>
+        <w:gridCol w:w="800"/>
+        <w:gridCol w:w="1388"/>
+        <w:gridCol w:w="2379"/>
       </w:tblGrid>
       <w:tr>
         <w:trPr>
@@ -77,7 +77,7 @@
         </w:trPr>
         <w:tc>
           <w:tcPr>
-            <w:tcW w:w="1786" w:type="dxa"/>
+            <w:tcW w:w="1538" w:type="dxa"/>
             <w:tcBorders>
               <w:top w:val="single" w:sz="2" w:space="0" w:color="000001"/>
               <w:left w:val="single" w:sz="2" w:space="0" w:color="000001"/>
@@ -88,7 +88,7 @@
             </w:tcBorders>
             <w:shd w:fill="auto" w:val="clear"/>
             <w:tcMar>
-              <w:left w:w="93" w:type="dxa"/>
+              <w:left w:w="87" w:type="dxa"/>
             </w:tcMar>
             <w:vAlign w:val="center"/>
           </w:tcPr>
@@ -116,7 +116,7 @@
         </w:tc>
         <w:tc>
           <w:tcPr>
-            <w:tcW w:w="7443" w:type="dxa"/>
+            <w:tcW w:w="7442" w:type="dxa"/>
             <w:gridSpan w:val="4"/>
             <w:tcBorders>
               <w:top w:val="single" w:sz="2" w:space="0" w:color="000001"/>
@@ -128,7 +128,7 @@
             </w:tcBorders>
             <w:shd w:fill="auto" w:val="clear"/>
             <w:tcMar>
-              <w:left w:w="93" w:type="dxa"/>
+              <w:left w:w="87" w:type="dxa"/>
             </w:tcMar>
             <w:vAlign w:val="center"/>
           </w:tcPr>
@@ -138,11 +138,7 @@
               <w:spacing w:lineRule="auto" w:line="384"/>
               <w:jc w:val="center"/>
               <w:textAlignment w:val="baseline"/>
-              <w:rPr>
-                <w:rFonts w:ascii="함초롬바탕" w:hAnsi="함초롬바탕" w:eastAsia="굴림" w:cs="굴림"/>
-                <w:color w:val="000000"/>
-                <w:szCs w:val="20"/>
-              </w:rPr>
+              <w:rPr/>
             </w:pPr>
             <w:r>
               <w:rPr>
@@ -178,11 +174,19 @@
             </w:r>
             <w:r>
               <w:rPr>
-                <w:rFonts w:eastAsia="맑은 고딕" w:cs="굴림"/>
-                <w:color w:val="000000"/>
-                <w:sz w:val="22"/>
-              </w:rPr>
-              <w:t xml:space="preserve">28 </w:t>
+                <w:rFonts w:cs="굴림"/>
+                <w:color w:val="000000"/>
+                <w:sz w:val="22"/>
+              </w:rPr>
+              <w:t>31</w:t>
+            </w:r>
+            <w:r>
+              <w:rPr>
+                <w:rFonts w:eastAsia="맑은 고딕" w:cs="굴림"/>
+                <w:color w:val="000000"/>
+                <w:sz w:val="22"/>
+              </w:rPr>
+              <w:t xml:space="preserve"> </w:t>
             </w:r>
             <w:r>
               <w:rPr>
@@ -201,7 +205,7 @@
         </w:trPr>
         <w:tc>
           <w:tcPr>
-            <w:tcW w:w="1786" w:type="dxa"/>
+            <w:tcW w:w="1538" w:type="dxa"/>
             <w:tcBorders>
               <w:top w:val="single" w:sz="2" w:space="0" w:color="000001"/>
               <w:left w:val="single" w:sz="2" w:space="0" w:color="000001"/>
@@ -212,7 +216,7 @@
             </w:tcBorders>
             <w:shd w:fill="auto" w:val="clear"/>
             <w:tcMar>
-              <w:left w:w="93" w:type="dxa"/>
+              <w:left w:w="87" w:type="dxa"/>
             </w:tcMar>
             <w:vAlign w:val="center"/>
           </w:tcPr>
@@ -236,7 +240,7 @@
         </w:tc>
         <w:tc>
           <w:tcPr>
-            <w:tcW w:w="3677" w:type="dxa"/>
+            <w:tcW w:w="3675" w:type="dxa"/>
             <w:gridSpan w:val="2"/>
             <w:tcBorders>
               <w:top w:val="single" w:sz="2" w:space="0" w:color="000001"/>
@@ -248,7 +252,7 @@
             </w:tcBorders>
             <w:shd w:fill="auto" w:val="clear"/>
             <w:tcMar>
-              <w:left w:w="93" w:type="dxa"/>
+              <w:left w:w="87" w:type="dxa"/>
             </w:tcMar>
             <w:vAlign w:val="center"/>
           </w:tcPr>
@@ -276,7 +280,7 @@
         </w:tc>
         <w:tc>
           <w:tcPr>
-            <w:tcW w:w="1393" w:type="dxa"/>
+            <w:tcW w:w="1388" w:type="dxa"/>
             <w:tcBorders>
               <w:top w:val="single" w:sz="2" w:space="0" w:color="000001"/>
               <w:left w:val="single" w:sz="2" w:space="0" w:color="000001"/>
@@ -287,7 +291,7 @@
             </w:tcBorders>
             <w:shd w:fill="auto" w:val="clear"/>
             <w:tcMar>
-              <w:left w:w="93" w:type="dxa"/>
+              <w:left w:w="87" w:type="dxa"/>
             </w:tcMar>
             <w:vAlign w:val="center"/>
           </w:tcPr>
@@ -315,7 +319,7 @@
         </w:tc>
         <w:tc>
           <w:tcPr>
-            <w:tcW w:w="2373" w:type="dxa"/>
+            <w:tcW w:w="2379" w:type="dxa"/>
             <w:tcBorders>
               <w:top w:val="single" w:sz="2" w:space="0" w:color="000001"/>
               <w:left w:val="single" w:sz="2" w:space="0" w:color="000001"/>
@@ -326,7 +330,7 @@
             </w:tcBorders>
             <w:shd w:fill="auto" w:val="clear"/>
             <w:tcMar>
-              <w:left w:w="93" w:type="dxa"/>
+              <w:left w:w="87" w:type="dxa"/>
             </w:tcMar>
             <w:vAlign w:val="center"/>
           </w:tcPr>
@@ -359,7 +363,7 @@
         </w:trPr>
         <w:tc>
           <w:tcPr>
-            <w:tcW w:w="1786" w:type="dxa"/>
+            <w:tcW w:w="1538" w:type="dxa"/>
             <w:tcBorders>
               <w:top w:val="single" w:sz="2" w:space="0" w:color="000001"/>
               <w:left w:val="single" w:sz="2" w:space="0" w:color="000001"/>
@@ -370,7 +374,7 @@
             </w:tcBorders>
             <w:shd w:fill="auto" w:val="clear"/>
             <w:tcMar>
-              <w:left w:w="93" w:type="dxa"/>
+              <w:left w:w="87" w:type="dxa"/>
             </w:tcMar>
             <w:vAlign w:val="center"/>
           </w:tcPr>
@@ -380,11 +384,7 @@
               <w:spacing w:lineRule="auto" w:line="384"/>
               <w:jc w:val="center"/>
               <w:textAlignment w:val="baseline"/>
-              <w:rPr>
-                <w:rFonts w:ascii="함초롬바탕" w:hAnsi="함초롬바탕" w:eastAsia="굴림" w:cs="굴림"/>
-                <w:color w:val="000000"/>
-                <w:szCs w:val="20"/>
-              </w:rPr>
+              <w:rPr/>
             </w:pPr>
             <w:r>
               <w:rPr>
@@ -398,7 +398,7 @@
         </w:tc>
         <w:tc>
           <w:tcPr>
-            <w:tcW w:w="7443" w:type="dxa"/>
+            <w:tcW w:w="7442" w:type="dxa"/>
             <w:gridSpan w:val="4"/>
             <w:tcBorders>
               <w:top w:val="single" w:sz="2" w:space="0" w:color="000001"/>
@@ -410,7 +410,7 @@
             </w:tcBorders>
             <w:shd w:fill="auto" w:val="clear"/>
             <w:tcMar>
-              <w:left w:w="93" w:type="dxa"/>
+              <w:left w:w="87" w:type="dxa"/>
             </w:tcMar>
             <w:vAlign w:val="center"/>
           </w:tcPr>
@@ -420,11 +420,7 @@
               <w:spacing w:lineRule="auto" w:line="384"/>
               <w:jc w:val="center"/>
               <w:textAlignment w:val="baseline"/>
-              <w:rPr>
-                <w:rFonts w:ascii="함초롬바탕" w:hAnsi="함초롬바탕" w:eastAsia="굴림" w:cs="굴림"/>
-                <w:color w:val="000000"/>
-                <w:szCs w:val="20"/>
-              </w:rPr>
+              <w:rPr/>
             </w:pPr>
             <w:r>
               <w:rPr>
@@ -451,7 +447,7 @@
         </w:trPr>
         <w:tc>
           <w:tcPr>
-            <w:tcW w:w="9229" w:type="dxa"/>
+            <w:tcW w:w="8980" w:type="dxa"/>
             <w:gridSpan w:val="5"/>
             <w:tcBorders>
               <w:top w:val="single" w:sz="2" w:space="0" w:color="000001"/>
@@ -463,7 +459,7 @@
             </w:tcBorders>
             <w:shd w:fill="auto" w:val="clear"/>
             <w:tcMar>
-              <w:left w:w="93" w:type="dxa"/>
+              <w:left w:w="87" w:type="dxa"/>
             </w:tcMar>
             <w:vAlign w:val="center"/>
           </w:tcPr>
@@ -491,7 +487,7 @@
         </w:trPr>
         <w:tc>
           <w:tcPr>
-            <w:tcW w:w="4662" w:type="dxa"/>
+            <w:tcW w:w="4413" w:type="dxa"/>
             <w:gridSpan w:val="2"/>
             <w:tcBorders>
               <w:top w:val="dotted" w:sz="2" w:space="0" w:color="000001"/>
@@ -503,7 +499,7 @@
             </w:tcBorders>
             <w:shd w:fill="auto" w:val="clear"/>
             <w:tcMar>
-              <w:left w:w="93" w:type="dxa"/>
+              <w:left w:w="87" w:type="dxa"/>
             </w:tcMar>
             <w:vAlign w:val="center"/>
           </w:tcPr>
@@ -530,18 +526,10 @@
               <w:spacing w:lineRule="auto" w:line="384"/>
               <w:jc w:val="center"/>
               <w:textAlignment w:val="baseline"/>
-              <w:rPr>
-                <w:rFonts w:ascii="맑은 고딕" w:hAnsi="맑은 고딕" w:eastAsia="맑은 고딕" w:cs="굴림"/>
-                <w:color w:val="000000"/>
-                <w:sz w:val="22"/>
-              </w:rPr>
-            </w:pPr>
-            <w:r>
-              <w:rPr>
-                <w:rFonts w:eastAsia="맑은 고딕" w:cs="굴림"/>
-                <w:color w:val="000000"/>
-                <w:sz w:val="22"/>
-              </w:rPr>
+              <w:rPr/>
+            </w:pPr>
+            <w:r>
+              <w:rPr/>
               <w:drawing>
                 <wp:anchor behindDoc="0" distT="0" distB="0" distL="0" distR="0" simplePos="0" locked="0" layoutInCell="1" allowOverlap="1" relativeHeight="2">
                   <wp:simplePos x="0" y="0"/>
@@ -551,7 +539,7 @@
                   <wp:positionV relativeFrom="paragraph">
                     <wp:posOffset>635</wp:posOffset>
                   </wp:positionV>
-                  <wp:extent cx="2830830" cy="3093720"/>
+                  <wp:extent cx="2836545" cy="1170940"/>
                   <wp:effectExtent l="0" t="0" r="0" b="0"/>
                   <wp:wrapSquare wrapText="largest"/>
                   <wp:docPr id="1" name="이미지1" descr=""/>
@@ -576,7 +564,72 @@
                         <pic:spPr bwMode="auto">
                           <a:xfrm>
                             <a:off x="0" y="0"/>
-                            <a:ext cx="2830830" cy="3093720"/>
+                            <a:ext cx="2836545" cy="1170940"/>
+                          </a:xfrm>
+                          <a:prstGeom prst="rect">
+                            <a:avLst/>
+                          </a:prstGeom>
+                        </pic:spPr>
+                      </pic:pic>
+                    </a:graphicData>
+                  </a:graphic>
+                </wp:anchor>
+              </w:drawing>
+            </w:r>
+          </w:p>
+          <w:p>
+            <w:pPr>
+              <w:pStyle w:val="Normal"/>
+              <w:spacing w:lineRule="auto" w:line="384"/>
+              <w:jc w:val="center"/>
+              <w:textAlignment w:val="baseline"/>
+              <w:rPr>
+                <w:rFonts w:ascii="맑은 고딕" w:hAnsi="맑은 고딕" w:eastAsia="맑은 고딕" w:cs="굴림"/>
+                <w:color w:val="000000"/>
+                <w:sz w:val="22"/>
+              </w:rPr>
+            </w:pPr>
+            <w:r>
+              <w:rPr>
+                <w:rFonts w:eastAsia="맑은 고딕" w:cs="굴림"/>
+                <w:color w:val="000000"/>
+                <w:sz w:val="22"/>
+              </w:rPr>
+              <w:drawing>
+                <wp:anchor behindDoc="0" distT="0" distB="0" distL="0" distR="0" simplePos="0" locked="0" layoutInCell="1" allowOverlap="1" relativeHeight="3">
+                  <wp:simplePos x="0" y="0"/>
+                  <wp:positionH relativeFrom="column">
+                    <wp:align>center</wp:align>
+                  </wp:positionH>
+                  <wp:positionV relativeFrom="paragraph">
+                    <wp:posOffset>635</wp:posOffset>
+                  </wp:positionV>
+                  <wp:extent cx="2836545" cy="1821815"/>
+                  <wp:effectExtent l="0" t="0" r="0" b="0"/>
+                  <wp:wrapSquare wrapText="largest"/>
+                  <wp:docPr id="2" name="이미지2" descr=""/>
+                  <wp:cNvGraphicFramePr>
+                    <a:graphicFrameLocks xmlns:a="http://schemas.openxmlformats.org/drawingml/2006/main" noChangeAspect="1"/>
+                  </wp:cNvGraphicFramePr>
+                  <a:graphic xmlns:a="http://schemas.openxmlformats.org/drawingml/2006/main">
+                    <a:graphicData uri="http://schemas.openxmlformats.org/drawingml/2006/picture">
+                      <pic:pic xmlns:pic="http://schemas.openxmlformats.org/drawingml/2006/picture">
+                        <pic:nvPicPr>
+                          <pic:cNvPr id="2" name="이미지2" descr=""/>
+                          <pic:cNvPicPr>
+                            <a:picLocks noChangeAspect="1" noChangeArrowheads="1"/>
+                          </pic:cNvPicPr>
+                        </pic:nvPicPr>
+                        <pic:blipFill>
+                          <a:blip r:embed="rId3"/>
+                          <a:stretch>
+                            <a:fillRect/>
+                          </a:stretch>
+                        </pic:blipFill>
+                        <pic:spPr bwMode="auto">
+                          <a:xfrm>
+                            <a:off x="0" y="0"/>
+                            <a:ext cx="2836545" cy="1821815"/>
                           </a:xfrm>
                           <a:prstGeom prst="rect">
                             <a:avLst/>
@@ -604,7 +657,7 @@
             </w:tcBorders>
             <w:shd w:fill="auto" w:val="clear"/>
             <w:tcMar>
-              <w:left w:w="93" w:type="dxa"/>
+              <w:left w:w="87" w:type="dxa"/>
             </w:tcMar>
             <w:vAlign w:val="center"/>
           </w:tcPr>
@@ -623,11 +676,11 @@
                 <w:sz w:val="22"/>
                 <w:szCs w:val="20"/>
               </w:rPr>
-              <w:t xml:space="preserve">react </w:t>
-            </w:r>
-            <w:r>
-              <w:rPr>
-                <w:rFonts w:ascii="맑은 고딕" w:hAnsi="맑은 고딕" w:cs="굴림"/>
+              <w:t xml:space="preserve">- react component </w:t>
+            </w:r>
+            <w:r>
+              <w:rPr>
+                <w:rFonts w:ascii="맑은 고딕" w:hAnsi="맑은 고딕" w:cs="굴림" w:eastAsia="맑은 고딕"/>
                 <w:color w:val="000000"/>
                 <w:sz w:val="22"/>
                 <w:szCs w:val="20"/>
@@ -641,34 +694,16 @@
                 <w:sz w:val="22"/>
                 <w:szCs w:val="20"/>
               </w:rPr>
-              <w:t xml:space="preserve">props, state </w:t>
-            </w:r>
-            <w:r>
-              <w:rPr>
-                <w:rFonts w:ascii="맑은 고딕" w:hAnsi="맑은 고딕" w:cs="굴림"/>
-                <w:color w:val="000000"/>
-                <w:sz w:val="22"/>
-                <w:szCs w:val="20"/>
-              </w:rPr>
-              <w:t xml:space="preserve">와 </w:t>
-            </w:r>
-            <w:r>
-              <w:rPr>
-                <w:rFonts w:eastAsia="맑은 고딕" w:cs="굴림"/>
-                <w:color w:val="000000"/>
-                <w:sz w:val="22"/>
-                <w:szCs w:val="20"/>
-              </w:rPr>
-              <w:t xml:space="preserve">event </w:t>
-            </w:r>
-            <w:r>
-              <w:rPr>
-                <w:rFonts w:ascii="맑은 고딕" w:hAnsi="맑은 고딕" w:cs="굴림"/>
-                <w:color w:val="000000"/>
-                <w:sz w:val="22"/>
-                <w:szCs w:val="20"/>
-              </w:rPr>
-              <w:t>의 전달 방법에 대해서 공부했음</w:t>
+              <w:t xml:space="preserve">life cycle API </w:t>
+            </w:r>
+            <w:r>
+              <w:rPr>
+                <w:rFonts w:ascii="맑은 고딕" w:hAnsi="맑은 고딕" w:cs="굴림" w:eastAsia="맑은 고딕"/>
+                <w:color w:val="000000"/>
+                <w:sz w:val="22"/>
+                <w:szCs w:val="20"/>
+              </w:rPr>
+              <w:t>에 대하여 공부하였음</w:t>
             </w:r>
           </w:p>
           <w:p>
@@ -686,34 +721,70 @@
                 <w:sz w:val="22"/>
                 <w:szCs w:val="20"/>
               </w:rPr>
-              <w:t xml:space="preserve">- props </w:t>
-            </w:r>
-            <w:r>
-              <w:rPr>
-                <w:rFonts w:ascii="맑은 고딕" w:hAnsi="맑은 고딕" w:cs="굴림"/>
-                <w:color w:val="000000"/>
-                <w:sz w:val="22"/>
-                <w:szCs w:val="20"/>
-              </w:rPr>
-              <w:t>는 상위 컴포넌트에서 하위 컴포넌트로 전달되며</w:t>
-            </w:r>
-            <w:r>
-              <w:rPr>
-                <w:rFonts w:eastAsia="맑은 고딕" w:cs="굴림"/>
-                <w:color w:val="000000"/>
-                <w:sz w:val="22"/>
-                <w:szCs w:val="20"/>
-              </w:rPr>
-              <w:t xml:space="preserve">, </w:t>
-            </w:r>
-            <w:r>
-              <w:rPr>
-                <w:rFonts w:ascii="맑은 고딕" w:hAnsi="맑은 고딕" w:cs="굴림"/>
-                <w:color w:val="000000"/>
-                <w:sz w:val="22"/>
-                <w:szCs w:val="20"/>
-              </w:rPr>
-              <w:t>변경할 수 없음</w:t>
+              <w:t xml:space="preserve">- </w:t>
+            </w:r>
+            <w:r>
+              <w:rPr>
+                <w:rFonts w:ascii="맑은 고딕" w:hAnsi="맑은 고딕" w:cs="굴림" w:eastAsia="맑은 고딕"/>
+                <w:color w:val="000000"/>
+                <w:sz w:val="22"/>
+                <w:szCs w:val="20"/>
+              </w:rPr>
+              <w:t xml:space="preserve">크게 </w:t>
+            </w:r>
+            <w:r>
+              <w:rPr>
+                <w:rFonts w:eastAsia="맑은 고딕" w:cs="굴림"/>
+                <w:color w:val="000000"/>
+                <w:sz w:val="22"/>
+                <w:szCs w:val="20"/>
+              </w:rPr>
+              <w:t xml:space="preserve">component </w:t>
+            </w:r>
+            <w:r>
+              <w:rPr>
+                <w:rFonts w:ascii="맑은 고딕" w:hAnsi="맑은 고딕" w:cs="굴림" w:eastAsia="맑은 고딕"/>
+                <w:color w:val="000000"/>
+                <w:sz w:val="22"/>
+                <w:szCs w:val="20"/>
+              </w:rPr>
+              <w:t>생성</w:t>
+            </w:r>
+            <w:r>
+              <w:rPr>
+                <w:rFonts w:eastAsia="맑은 고딕" w:cs="굴림"/>
+                <w:color w:val="000000"/>
+                <w:sz w:val="22"/>
+                <w:szCs w:val="20"/>
+              </w:rPr>
+              <w:t xml:space="preserve">, props/state </w:t>
+            </w:r>
+            <w:r>
+              <w:rPr>
+                <w:rFonts w:ascii="맑은 고딕" w:hAnsi="맑은 고딕" w:cs="굴림" w:eastAsia="맑은 고딕"/>
+                <w:color w:val="000000"/>
+                <w:sz w:val="22"/>
+                <w:szCs w:val="20"/>
+              </w:rPr>
+              <w:t>업데이트</w:t>
+            </w:r>
+            <w:r>
+              <w:rPr>
+                <w:rFonts w:eastAsia="맑은 고딕" w:cs="굴림"/>
+                <w:color w:val="000000"/>
+                <w:sz w:val="22"/>
+                <w:szCs w:val="20"/>
+              </w:rPr>
+              <w:t xml:space="preserve">, rendering, component unmount </w:t>
+            </w:r>
+            <w:r>
+              <w:rPr>
+                <w:rFonts w:ascii="맑은 고딕" w:hAnsi="맑은 고딕" w:cs="굴림" w:eastAsia="맑은 고딕"/>
+                <w:color w:val="000000"/>
+                <w:sz w:val="22"/>
+                <w:szCs w:val="20"/>
+              </w:rPr>
+              <w:t>가 있음</w:t>
             </w:r>
           </w:p>
           <w:p>
@@ -731,7 +802,34 @@
                 <w:sz w:val="22"/>
                 <w:szCs w:val="20"/>
               </w:rPr>
-              <w:t>ex) &lt;ContactDetails isSelected = {this.state.selectedKey != -1}                    contact={this.state.contactData[this.state.selectedKey]}/&gt;</w:t>
+              <w:t xml:space="preserve">- </w:t>
+            </w:r>
+            <w:r>
+              <w:rPr>
+                <w:rFonts w:ascii="맑은 고딕" w:hAnsi="맑은 고딕" w:cs="굴림" w:eastAsia="맑은 고딕"/>
+                <w:color w:val="000000"/>
+                <w:sz w:val="22"/>
+                <w:szCs w:val="20"/>
+              </w:rPr>
+              <w:t xml:space="preserve">각각의 과정마다 </w:t>
+            </w:r>
+            <w:r>
+              <w:rPr>
+                <w:rFonts w:eastAsia="맑은 고딕" w:cs="굴림"/>
+                <w:color w:val="000000"/>
+                <w:sz w:val="22"/>
+                <w:szCs w:val="20"/>
+              </w:rPr>
+              <w:t xml:space="preserve">componentWillMount, componentDidMount </w:t>
+            </w:r>
+            <w:r>
+              <w:rPr>
+                <w:rFonts w:ascii="맑은 고딕" w:hAnsi="맑은 고딕" w:cs="굴림" w:eastAsia="맑은 고딕"/>
+                <w:color w:val="000000"/>
+                <w:sz w:val="22"/>
+                <w:szCs w:val="20"/>
+              </w:rPr>
+              <w:t>등의 이름이 있으며 함수 형태로 호출할 수 있음</w:t>
             </w:r>
           </w:p>
           <w:p>
@@ -749,34 +847,164 @@
                 <w:sz w:val="22"/>
                 <w:szCs w:val="20"/>
               </w:rPr>
-              <w:t xml:space="preserve">- state </w:t>
-            </w:r>
-            <w:r>
-              <w:rPr>
-                <w:rFonts w:ascii="맑은 고딕" w:hAnsi="맑은 고딕" w:cs="굴림"/>
-                <w:color w:val="000000"/>
-                <w:sz w:val="22"/>
-                <w:szCs w:val="20"/>
-              </w:rPr>
-              <w:t>는 변경 될 수 있는 변수로</w:t>
-            </w:r>
-            <w:r>
-              <w:rPr>
-                <w:rFonts w:eastAsia="맑은 고딕" w:cs="굴림"/>
-                <w:color w:val="000000"/>
-                <w:sz w:val="22"/>
-                <w:szCs w:val="20"/>
-              </w:rPr>
-              <w:t xml:space="preserve">, props </w:t>
-            </w:r>
-            <w:r>
-              <w:rPr>
-                <w:rFonts w:ascii="맑은 고딕" w:hAnsi="맑은 고딕" w:cs="굴림"/>
-                <w:color w:val="000000"/>
-                <w:sz w:val="22"/>
-                <w:szCs w:val="20"/>
-              </w:rPr>
-              <w:t>와 마찬가지로 위에서 아래로 전달된다</w:t>
+              <w:t xml:space="preserve">- </w:t>
+            </w:r>
+            <w:r>
+              <w:rPr>
+                <w:rFonts w:ascii="맑은 고딕" w:hAnsi="맑은 고딕" w:cs="굴림" w:eastAsia="맑은 고딕"/>
+                <w:color w:val="000000"/>
+                <w:sz w:val="22"/>
+                <w:szCs w:val="20"/>
+              </w:rPr>
+              <w:t>각 과정마다 원하는 작업을 할 수 있기 때문에 최적화 등에 용이함</w:t>
+            </w:r>
+          </w:p>
+          <w:p>
+            <w:pPr>
+              <w:pStyle w:val="Normal"/>
+              <w:spacing w:lineRule="auto" w:line="384"/>
+              <w:jc w:val="left"/>
+              <w:textAlignment w:val="baseline"/>
+              <w:rPr/>
+            </w:pPr>
+            <w:r>
+              <w:rPr>
+                <w:rFonts w:eastAsia="맑은 고딕" w:cs="굴림"/>
+                <w:color w:val="000000"/>
+                <w:sz w:val="22"/>
+                <w:szCs w:val="20"/>
+              </w:rPr>
+              <w:t xml:space="preserve">- </w:t>
+            </w:r>
+            <w:r>
+              <w:rPr>
+                <w:rFonts w:ascii="맑은 고딕" w:hAnsi="맑은 고딕" w:cs="굴림" w:eastAsia="맑은 고딕"/>
+                <w:color w:val="000000"/>
+                <w:sz w:val="22"/>
+                <w:szCs w:val="20"/>
+              </w:rPr>
+              <w:t>실제 프로젝트에서 유용하게 사용한다고 함</w:t>
+            </w:r>
+          </w:p>
+          <w:p>
+            <w:pPr>
+              <w:pStyle w:val="Normal"/>
+              <w:spacing w:lineRule="auto" w:line="384"/>
+              <w:jc w:val="left"/>
+              <w:textAlignment w:val="baseline"/>
+              <w:rPr>
+                <w:rFonts w:ascii="맑은 고딕" w:hAnsi="맑은 고딕" w:eastAsia="맑은 고딕" w:cs="굴림"/>
+                <w:color w:val="000000"/>
+                <w:sz w:val="22"/>
+                <w:szCs w:val="20"/>
+              </w:rPr>
+            </w:pPr>
+            <w:r>
+              <w:rPr>
+                <w:rFonts w:eastAsia="맑은 고딕" w:cs="굴림"/>
+                <w:color w:val="000000"/>
+                <w:sz w:val="22"/>
+                <w:szCs w:val="20"/>
+              </w:rPr>
+            </w:r>
+          </w:p>
+          <w:p>
+            <w:pPr>
+              <w:pStyle w:val="Normal"/>
+              <w:spacing w:lineRule="auto" w:line="384"/>
+              <w:jc w:val="left"/>
+              <w:textAlignment w:val="baseline"/>
+              <w:rPr/>
+            </w:pPr>
+            <w:r>
+              <w:rPr>
+                <w:rFonts w:eastAsia="맑은 고딕" w:cs="굴림"/>
+                <w:color w:val="000000"/>
+                <w:sz w:val="22"/>
+                <w:szCs w:val="20"/>
+              </w:rPr>
+              <w:t xml:space="preserve">- html5 </w:t>
+            </w:r>
+            <w:r>
+              <w:rPr>
+                <w:rFonts w:ascii="맑은 고딕" w:hAnsi="맑은 고딕" w:cs="굴림" w:eastAsia="맑은 고딕"/>
+                <w:color w:val="000000"/>
+                <w:sz w:val="22"/>
+                <w:szCs w:val="20"/>
+              </w:rPr>
+              <w:t xml:space="preserve">의 </w:t>
+            </w:r>
+            <w:r>
+              <w:rPr>
+                <w:rFonts w:eastAsia="맑은 고딕" w:cs="굴림"/>
+                <w:color w:val="000000"/>
+                <w:sz w:val="22"/>
+                <w:szCs w:val="20"/>
+              </w:rPr>
+              <w:t xml:space="preserve">local storage </w:t>
+            </w:r>
+            <w:r>
+              <w:rPr>
+                <w:rFonts w:ascii="맑은 고딕" w:hAnsi="맑은 고딕" w:cs="굴림" w:eastAsia="맑은 고딕"/>
+                <w:color w:val="000000"/>
+                <w:sz w:val="22"/>
+                <w:szCs w:val="20"/>
+              </w:rPr>
+              <w:t>에 대하여 알아봄</w:t>
+            </w:r>
+          </w:p>
+          <w:p>
+            <w:pPr>
+              <w:pStyle w:val="Normal"/>
+              <w:spacing w:lineRule="auto" w:line="384"/>
+              <w:jc w:val="left"/>
+              <w:textAlignment w:val="baseline"/>
+              <w:rPr/>
+            </w:pPr>
+            <w:r>
+              <w:rPr>
+                <w:rFonts w:eastAsia="맑은 고딕" w:cs="굴림"/>
+                <w:color w:val="000000"/>
+                <w:sz w:val="22"/>
+                <w:szCs w:val="20"/>
+              </w:rPr>
+              <w:t xml:space="preserve">- </w:t>
+            </w:r>
+            <w:r>
+              <w:rPr>
+                <w:rFonts w:ascii="맑은 고딕" w:hAnsi="맑은 고딕" w:cs="굴림" w:eastAsia="맑은 고딕"/>
+                <w:color w:val="000000"/>
+                <w:sz w:val="22"/>
+                <w:szCs w:val="20"/>
+              </w:rPr>
+              <w:t>값을 서버가 아닌 브라우저에 저장함</w:t>
+            </w:r>
+          </w:p>
+          <w:p>
+            <w:pPr>
+              <w:pStyle w:val="Normal"/>
+              <w:spacing w:lineRule="auto" w:line="384"/>
+              <w:jc w:val="left"/>
+              <w:textAlignment w:val="baseline"/>
+              <w:rPr/>
+            </w:pPr>
+            <w:r>
+              <w:rPr>
+                <w:rFonts w:eastAsia="맑은 고딕" w:cs="굴림"/>
+                <w:color w:val="000000"/>
+                <w:sz w:val="22"/>
+                <w:szCs w:val="20"/>
+              </w:rPr>
+              <w:t xml:space="preserve">- </w:t>
+            </w:r>
+            <w:r>
+              <w:rPr>
+                <w:rFonts w:ascii="맑은 고딕" w:hAnsi="맑은 고딕" w:cs="굴림" w:eastAsia="맑은 고딕"/>
+                <w:color w:val="000000"/>
+                <w:sz w:val="22"/>
+                <w:szCs w:val="20"/>
+              </w:rPr>
+              <w:t>쿠키와는 다른 개념</w:t>
             </w:r>
             <w:r>
               <w:rPr>
@@ -789,48 +1017,21 @@
             </w:r>
             <w:r>
               <w:rPr>
-                <w:rFonts w:ascii="맑은 고딕" w:hAnsi="맑은 고딕" w:cs="굴림"/>
-                <w:color w:val="000000"/>
-                <w:sz w:val="22"/>
-                <w:szCs w:val="20"/>
-              </w:rPr>
-              <w:t>단</w:t>
-            </w:r>
-            <w:r>
-              <w:rPr>
-                <w:rFonts w:eastAsia="맑은 고딕" w:cs="굴림"/>
-                <w:color w:val="000000"/>
-                <w:sz w:val="22"/>
-                <w:szCs w:val="20"/>
-              </w:rPr>
-              <w:t xml:space="preserve">, state </w:t>
-            </w:r>
-            <w:r>
-              <w:rPr>
-                <w:rFonts w:ascii="맑은 고딕" w:hAnsi="맑은 고딕" w:cs="굴림"/>
-                <w:color w:val="000000"/>
-                <w:sz w:val="22"/>
-                <w:szCs w:val="20"/>
-              </w:rPr>
-              <w:t xml:space="preserve">변수에 값을 직접 대입할 수 없으며 대신 </w:t>
-            </w:r>
-            <w:r>
-              <w:rPr>
-                <w:rFonts w:eastAsia="맑은 고딕" w:cs="굴림"/>
-                <w:color w:val="000000"/>
-                <w:sz w:val="22"/>
-                <w:szCs w:val="20"/>
-              </w:rPr>
-              <w:t xml:space="preserve">setState </w:t>
-            </w:r>
-            <w:r>
-              <w:rPr>
-                <w:rFonts w:ascii="맑은 고딕" w:hAnsi="맑은 고딕" w:cs="굴림"/>
-                <w:color w:val="000000"/>
-                <w:sz w:val="22"/>
-                <w:szCs w:val="20"/>
-              </w:rPr>
-              <w:t>라는 함수를 이용해야 함</w:t>
+                <w:rFonts w:ascii="맑은 고딕" w:hAnsi="맑은 고딕" w:cs="굴림" w:eastAsia="맑은 고딕"/>
+                <w:color w:val="000000"/>
+                <w:sz w:val="22"/>
+                <w:szCs w:val="20"/>
+              </w:rPr>
+              <w:t xml:space="preserve">텍스트 형태로 저장되며 브라우저에 따라 용량은 </w:t>
+            </w:r>
+            <w:r>
+              <w:rPr>
+                <w:rFonts w:eastAsia="맑은 고딕" w:cs="굴림"/>
+                <w:color w:val="000000"/>
+                <w:sz w:val="22"/>
+                <w:szCs w:val="20"/>
+              </w:rPr>
+              <w:t>2.5MB ~ 5MB</w:t>
             </w:r>
           </w:p>
           <w:p>
@@ -852,129 +1053,30 @@
             </w:r>
             <w:r>
               <w:rPr>
-                <w:rFonts w:ascii="맑은 고딕" w:hAnsi="맑은 고딕" w:cs="굴림"/>
-                <w:color w:val="000000"/>
-                <w:sz w:val="22"/>
-                <w:szCs w:val="20"/>
-              </w:rPr>
-              <w:t>이벤트</w:t>
-            </w:r>
-            <w:r>
-              <w:rPr>
-                <w:rFonts w:eastAsia="맑은 고딕" w:cs="굴림"/>
-                <w:color w:val="000000"/>
-                <w:sz w:val="22"/>
-                <w:szCs w:val="20"/>
-              </w:rPr>
-              <w:t xml:space="preserve">(onClick </w:t>
-            </w:r>
-            <w:r>
-              <w:rPr>
-                <w:rFonts w:ascii="맑은 고딕" w:hAnsi="맑은 고딕" w:cs="굴림"/>
-                <w:color w:val="000000"/>
-                <w:sz w:val="22"/>
-                <w:szCs w:val="20"/>
-              </w:rPr>
-              <w:t>등</w:t>
-            </w:r>
-            <w:r>
-              <w:rPr>
-                <w:rFonts w:eastAsia="맑은 고딕" w:cs="굴림"/>
-                <w:color w:val="000000"/>
-                <w:sz w:val="22"/>
-                <w:szCs w:val="20"/>
-              </w:rPr>
-              <w:t>)</w:t>
-            </w:r>
-            <w:r>
-              <w:rPr>
-                <w:rFonts w:ascii="맑은 고딕" w:hAnsi="맑은 고딕" w:cs="굴림"/>
-                <w:color w:val="000000"/>
-                <w:sz w:val="22"/>
-                <w:szCs w:val="20"/>
-              </w:rPr>
-              <w:t xml:space="preserve">은 </w:t>
-            </w:r>
-            <w:r>
-              <w:rPr>
-                <w:rFonts w:eastAsia="맑은 고딕" w:cs="굴림"/>
-                <w:color w:val="000000"/>
-                <w:sz w:val="22"/>
-                <w:szCs w:val="20"/>
-              </w:rPr>
-              <w:t xml:space="preserve">&lt;ContactDetails/&gt; </w:t>
-            </w:r>
-            <w:r>
-              <w:rPr>
-                <w:rFonts w:ascii="맑은 고딕" w:hAnsi="맑은 고딕" w:cs="굴림"/>
-                <w:color w:val="000000"/>
-                <w:sz w:val="22"/>
-                <w:szCs w:val="20"/>
-              </w:rPr>
-              <w:t xml:space="preserve">같이 기존 </w:t>
-            </w:r>
-            <w:r>
-              <w:rPr>
-                <w:rFonts w:eastAsia="맑은 고딕" w:cs="굴림"/>
-                <w:color w:val="000000"/>
-                <w:sz w:val="22"/>
-                <w:szCs w:val="20"/>
-              </w:rPr>
-              <w:t xml:space="preserve">DOM </w:t>
-            </w:r>
-            <w:r>
-              <w:rPr>
-                <w:rFonts w:ascii="맑은 고딕" w:hAnsi="맑은 고딕" w:cs="굴림"/>
-                <w:color w:val="000000"/>
-                <w:sz w:val="22"/>
-                <w:szCs w:val="20"/>
-              </w:rPr>
-              <w:t>에 없던 컴포넌트가 아닌 경우 하위 컴포넌트에서 이벤트를 전달해야 한다</w:t>
-            </w:r>
-            <w:r>
-              <w:rPr>
-                <w:rFonts w:eastAsia="맑은 고딕" w:cs="굴림"/>
-                <w:color w:val="000000"/>
-                <w:sz w:val="22"/>
-                <w:szCs w:val="20"/>
-              </w:rPr>
-              <w:t xml:space="preserve">. </w:t>
-            </w:r>
-            <w:r>
-              <w:rPr>
-                <w:rFonts w:ascii="맑은 고딕" w:hAnsi="맑은 고딕" w:cs="굴림"/>
-                <w:color w:val="000000"/>
-                <w:sz w:val="22"/>
-                <w:szCs w:val="20"/>
-              </w:rPr>
-              <w:t xml:space="preserve">이는 이벤트의 </w:t>
-            </w:r>
-            <w:r>
-              <w:rPr>
-                <w:rFonts w:eastAsia="맑은 고딕" w:cs="굴림"/>
-                <w:color w:val="000000"/>
-                <w:sz w:val="22"/>
-                <w:szCs w:val="20"/>
-              </w:rPr>
-              <w:t xml:space="preserve">propagation </w:t>
-            </w:r>
-            <w:r>
-              <w:rPr>
-                <w:rFonts w:ascii="맑은 고딕" w:hAnsi="맑은 고딕" w:cs="굴림"/>
-                <w:color w:val="000000"/>
-                <w:sz w:val="22"/>
-                <w:szCs w:val="20"/>
-              </w:rPr>
-              <w:t>부분을 다시 봐야 잘 이해할 수 있을 것 같다</w:t>
-            </w:r>
-            <w:r>
-              <w:rPr>
-                <w:rFonts w:eastAsia="맑은 고딕" w:cs="굴림"/>
-                <w:color w:val="000000"/>
-                <w:sz w:val="22"/>
-                <w:szCs w:val="20"/>
-              </w:rPr>
-              <w:t>.</w:t>
+                <w:rFonts w:ascii="맑은 고딕" w:hAnsi="맑은 고딕" w:cs="굴림" w:eastAsia="맑은 고딕"/>
+                <w:color w:val="000000"/>
+                <w:sz w:val="22"/>
+                <w:szCs w:val="20"/>
+              </w:rPr>
+              <w:t xml:space="preserve">이를 </w:t>
+            </w:r>
+            <w:r>
+              <w:rPr>
+                <w:rFonts w:eastAsia="맑은 고딕" w:cs="굴림"/>
+                <w:color w:val="000000"/>
+                <w:sz w:val="22"/>
+                <w:szCs w:val="20"/>
+              </w:rPr>
+              <w:t xml:space="preserve">LifeCycle API </w:t>
+            </w:r>
+            <w:r>
+              <w:rPr>
+                <w:rFonts w:ascii="맑은 고딕" w:hAnsi="맑은 고딕" w:cs="굴림" w:eastAsia="맑은 고딕"/>
+                <w:color w:val="000000"/>
+                <w:sz w:val="22"/>
+                <w:szCs w:val="20"/>
+              </w:rPr>
+              <w:t xml:space="preserve">와 함께 적용해봄 </w:t>
             </w:r>
           </w:p>
         </w:tc>
@@ -985,7 +1087,7 @@
         </w:trPr>
         <w:tc>
           <w:tcPr>
-            <w:tcW w:w="9229" w:type="dxa"/>
+            <w:tcW w:w="8980" w:type="dxa"/>
             <w:gridSpan w:val="5"/>
             <w:tcBorders>
               <w:top w:val="single" w:sz="2" w:space="0" w:color="000001"/>
@@ -997,7 +1099,7 @@
             </w:tcBorders>
             <w:shd w:fill="auto" w:val="clear"/>
             <w:tcMar>
-              <w:left w:w="93" w:type="dxa"/>
+              <w:left w:w="87" w:type="dxa"/>
             </w:tcMar>
             <w:vAlign w:val="center"/>
           </w:tcPr>
@@ -1022,31 +1124,31 @@
                 <w:color w:val="000000"/>
                 <w:sz w:val="22"/>
               </w:rPr>
-              <w:t xml:space="preserve">: </w:t>
-            </w:r>
-            <w:r>
-              <w:rPr>
-                <w:rFonts w:ascii="맑은 고딕" w:hAnsi="맑은 고딕" w:cs="굴림"/>
-                <w:color w:val="000000"/>
-                <w:sz w:val="22"/>
-              </w:rPr>
-              <w:t xml:space="preserve">오늘 공부한 내용들은 </w:t>
-            </w:r>
-            <w:r>
-              <w:rPr>
-                <w:rFonts w:eastAsia="맑은 고딕" w:cs="굴림"/>
-                <w:color w:val="000000"/>
-                <w:sz w:val="22"/>
-              </w:rPr>
-              <w:t xml:space="preserve">react </w:t>
-            </w:r>
-            <w:r>
-              <w:rPr>
-                <w:rFonts w:ascii="맑은 고딕" w:hAnsi="맑은 고딕" w:cs="굴림"/>
-                <w:color w:val="000000"/>
-                <w:sz w:val="22"/>
-              </w:rPr>
-              <w:t>에서 기본적으로 알고 가야 하는 내용들이다</w:t>
+              <w:t xml:space="preserve">: react </w:t>
+            </w:r>
+            <w:r>
+              <w:rPr>
+                <w:rFonts w:cs="굴림" w:eastAsia="맑은 고딕"/>
+                <w:color w:val="000000"/>
+                <w:sz w:val="22"/>
+              </w:rPr>
+              <w:t xml:space="preserve">의 </w:t>
+            </w:r>
+            <w:r>
+              <w:rPr>
+                <w:rFonts w:eastAsia="맑은 고딕" w:cs="굴림"/>
+                <w:color w:val="000000"/>
+                <w:sz w:val="22"/>
+              </w:rPr>
+              <w:t xml:space="preserve">Component LifeCycle API </w:t>
+            </w:r>
+            <w:r>
+              <w:rPr>
+                <w:rFonts w:cs="굴림" w:eastAsia="맑은 고딕"/>
+                <w:color w:val="000000"/>
+                <w:sz w:val="22"/>
+              </w:rPr>
+              <w:t>에 대해 공부하면서 동작 방식에 대한 이해도를 높일 수 있었고 좀 더 효율적인 개발을 할 수 있을 것 같다</w:t>
             </w:r>
             <w:r>
               <w:rPr>
@@ -1058,11 +1160,11 @@
             </w:r>
             <w:r>
               <w:rPr>
-                <w:rFonts w:ascii="맑은 고딕" w:hAnsi="맑은 고딕" w:cs="굴림"/>
-                <w:color w:val="000000"/>
-                <w:sz w:val="22"/>
-              </w:rPr>
-              <w:t>아직 헷갈리는 부분들이 있는데 조금 더 보면서 다시 정리해봐야겠다</w:t>
+                <w:rFonts w:cs="굴림" w:eastAsia="맑은 고딕"/>
+                <w:color w:val="000000"/>
+                <w:sz w:val="22"/>
+              </w:rPr>
+              <w:t>더 자세히 알아봐야 할 것 같다</w:t>
             </w:r>
             <w:r>
               <w:rPr>
@@ -1081,7 +1183,7 @@
         </w:trPr>
         <w:tc>
           <w:tcPr>
-            <w:tcW w:w="9229" w:type="dxa"/>
+            <w:tcW w:w="8980" w:type="dxa"/>
             <w:gridSpan w:val="5"/>
             <w:tcBorders>
               <w:top w:val="dotted" w:sz="2" w:space="0" w:color="000001"/>
@@ -1093,7 +1195,7 @@
             </w:tcBorders>
             <w:shd w:fill="auto" w:val="clear"/>
             <w:tcMar>
-              <w:left w:w="93" w:type="dxa"/>
+              <w:left w:w="87" w:type="dxa"/>
             </w:tcMar>
             <w:vAlign w:val="center"/>
           </w:tcPr>

</xml_diff>